<commit_message>
Add utilities for pdf text extraction
</commit_message>
<xml_diff>
--- a/files/Offer - Test.docx
+++ b/files/Offer - Test.docx
@@ -3,22 +3,289 @@
 <w:document xmlns:wpc="http://schemas.microsoft.com/office/word/2010/wordprocessingCanvas" xmlns:cx="http://schemas.microsoft.com/office/drawing/2014/chartex" xmlns:cx1="http://schemas.microsoft.com/office/drawing/2015/9/8/chartex" xmlns:mc="http://schemas.openxmlformats.org/markup-compatibility/2006" xmlns:o="urn:schemas-microsoft-com:office:office" xmlns:r="http://schemas.openxmlformats.org/officeDocument/2006/relationships" xmlns:m="http://schemas.openxmlformats.org/officeDocument/2006/math" xmlns:v="urn:schemas-microsoft-com:vml" xmlns:wp14="http://schemas.microsoft.com/office/word/2010/wordprocessingDrawing" xmlns:wp="http://schemas.openxmlformats.org/drawingml/2006/wordprocessingDrawing" xmlns:w10="urn:schemas-microsoft-com:office:word" xmlns:w="http://schemas.openxmlformats.org/wordprocessingml/2006/main" xmlns:w14="http://schemas.microsoft.com/office/word/2010/wordml" xmlns:w15="http://schemas.microsoft.com/office/word/2012/wordml" xmlns:w16se="http://schemas.microsoft.com/office/word/2015/wordml/symex" xmlns:wpg="http://schemas.microsoft.com/office/word/2010/wordprocessingGroup" xmlns:wpi="http://schemas.microsoft.com/office/word/2010/wordprocessingInk" xmlns:wne="http://schemas.microsoft.com/office/word/2006/wordml" xmlns:wps="http://schemas.microsoft.com/office/word/2010/wordprocessingShape" mc:Ignorable="w14 w15 w16se wp14">
   <w:body>
     <w:p>
+      <w:pPr>
+        <w:rPr>
+          <w:b/>
+        </w:rPr>
+      </w:pPr>
       <w:bookmarkStart w:id="0" w:name="_GoBack"/>
-      <w:bookmarkEnd w:id="0"/>
-      <w:r>
-        <w:t>Field: Mechanical Engineering</w:t>
-      </w:r>
-    </w:p>
-    <w:p>
-      <w:r>
-        <w:t>Salary: 2000 EUR</w:t>
-      </w:r>
-    </w:p>
-    <w:p>
-      <w:r>
-        <w:t>Description: You will do cool stuff.</w:t>
-      </w:r>
-    </w:p>
+      <w:r>
+        <w:rPr>
+          <w:b/>
+        </w:rPr>
+        <w:t>OFFER TEMPLATE</w:t>
+      </w:r>
+    </w:p>
+    <w:p>
+      <w:pPr>
+        <w:rPr>
+          <w:b/>
+        </w:rPr>
+      </w:pPr>
+    </w:p>
+    <w:p>
+      <w:pPr>
+        <w:rPr>
+          <w:b/>
+        </w:rPr>
+      </w:pPr>
+    </w:p>
+    <w:p>
+      <w:pPr>
+        <w:rPr>
+          <w:b/>
+        </w:rPr>
+      </w:pPr>
+      <w:r>
+        <w:rPr>
+          <w:b/>
+        </w:rPr>
+        <w:t>Basic Information</w:t>
+      </w:r>
+    </w:p>
+    <w:p>
+      <w:pPr>
+        <w:rPr>
+          <w:b/>
+        </w:rPr>
+      </w:pPr>
+    </w:p>
+    <w:p>
+      <w:r>
+        <w:rPr>
+          <w:b/>
+        </w:rPr>
+        <w:t>S</w:t>
+      </w:r>
+      <w:r>
+        <w:rPr>
+          <w:b/>
+        </w:rPr>
+        <w:t>alary</w:t>
+      </w:r>
+      <w:r>
+        <w:rPr>
+          <w:b/>
+        </w:rPr>
+        <w:t>:</w:t>
+      </w:r>
+      <w:r>
+        <w:t xml:space="preserve"> </w:t>
+      </w:r>
+      <w:r>
+        <w:tab/>
+      </w:r>
+      <w:r>
+        <w:tab/>
+      </w:r>
+      <w:r>
+        <w:tab/>
+        <w:t>1000</w:t>
+      </w:r>
+    </w:p>
+    <w:p>
+      <w:r>
+        <w:rPr>
+          <w:b/>
+        </w:rPr>
+        <w:t>Weeks:</w:t>
+      </w:r>
+      <w:r>
+        <w:tab/>
+      </w:r>
+      <w:r>
+        <w:tab/>
+      </w:r>
+      <w:r>
+        <w:tab/>
+        <w:t>52</w:t>
+      </w:r>
+    </w:p>
+    <w:p>
+      <w:r>
+        <w:rPr>
+          <w:b/>
+        </w:rPr>
+        <w:t>F</w:t>
+      </w:r>
+      <w:r>
+        <w:rPr>
+          <w:b/>
+        </w:rPr>
+        <w:t>ield</w:t>
+      </w:r>
+      <w:r>
+        <w:rPr>
+          <w:b/>
+        </w:rPr>
+        <w:t>:</w:t>
+      </w:r>
+      <w:r>
+        <w:tab/>
+      </w:r>
+      <w:r>
+        <w:tab/>
+      </w:r>
+      <w:r>
+        <w:tab/>
+        <w:t>Mechanical Automation</w:t>
+      </w:r>
+    </w:p>
+    <w:p>
+      <w:r>
+        <w:rPr>
+          <w:b/>
+        </w:rPr>
+        <w:t>D</w:t>
+      </w:r>
+      <w:r>
+        <w:rPr>
+          <w:b/>
+        </w:rPr>
+        <w:t>eadline</w:t>
+      </w:r>
+      <w:r>
+        <w:rPr>
+          <w:b/>
+        </w:rPr>
+        <w:t>:</w:t>
+      </w:r>
+      <w:r>
+        <w:tab/>
+      </w:r>
+      <w:r>
+        <w:tab/>
+        <w:t>2024-11-01</w:t>
+      </w:r>
+    </w:p>
+    <w:p>
+      <w:r>
+        <w:rPr>
+          <w:b/>
+        </w:rPr>
+        <w:t>Region:</w:t>
+      </w:r>
+      <w:r>
+        <w:tab/>
+      </w:r>
+      <w:r>
+        <w:tab/>
+      </w:r>
+      <w:r>
+        <w:tab/>
+        <w:t>Europe</w:t>
+      </w:r>
+    </w:p>
+    <w:p>
+      <w:pPr>
+        <w:rPr>
+          <w:b/>
+        </w:rPr>
+      </w:pPr>
+    </w:p>
+    <w:p>
+      <w:pPr>
+        <w:rPr>
+          <w:b/>
+        </w:rPr>
+      </w:pPr>
+      <w:r>
+        <w:rPr>
+          <w:b/>
+        </w:rPr>
+        <w:t>Requirements</w:t>
+      </w:r>
+      <w:r>
+        <w:rPr>
+          <w:b/>
+        </w:rPr>
+        <w:t>:</w:t>
+      </w:r>
+    </w:p>
+    <w:p>
+      <w:r>
+        <w:t>Condimentum nisl porta lectus aenean parturient sagittis sodales eleifend. Vitae ridiculus mauris congue tempor suscipit risus duis. Varius scelerisque luctus fames curae suspendisse commodo. Egestas interdum nisi fermentum penatibus aptent. Habitasse accumsan habitant dictum; penatibus nascetur proin orci. Dictum accumsan placerat per</w:t>
+      </w:r>
+      <w:proofErr w:type="gramStart"/>
+      <w:r>
+        <w:t>;</w:t>
+      </w:r>
+      <w:proofErr w:type="gramEnd"/>
+      <w:r>
+        <w:t xml:space="preserve"> egestas vitae malesuada vulputate montes. Lobortis facilisis justo cursus netus sagittis.</w:t>
+      </w:r>
+    </w:p>
+    <w:p>
+      <w:pPr>
+        <w:rPr>
+          <w:b/>
+        </w:rPr>
+      </w:pPr>
+    </w:p>
+    <w:p>
+      <w:pPr>
+        <w:rPr>
+          <w:b/>
+        </w:rPr>
+      </w:pPr>
+      <w:r>
+        <w:rPr>
+          <w:b/>
+        </w:rPr>
+        <w:t>R</w:t>
+      </w:r>
+      <w:r>
+        <w:rPr>
+          <w:b/>
+        </w:rPr>
+        <w:t>esponsibilities</w:t>
+      </w:r>
+      <w:r>
+        <w:rPr>
+          <w:b/>
+        </w:rPr>
+        <w:t>:</w:t>
+      </w:r>
+    </w:p>
+    <w:p>
+      <w:r>
+        <w:t xml:space="preserve">Habitasse erat mauris torquent conubia laoreet scelerisque in lacinia? Facilisi velit lacinia fermentum </w:t>
+      </w:r>
+      <w:proofErr w:type="gramStart"/>
+      <w:r>
+        <w:t>massa</w:t>
+      </w:r>
+      <w:proofErr w:type="gramEnd"/>
+      <w:r>
+        <w:t xml:space="preserve"> ultrices efficitur. Ex felis posuere parturient fermentum </w:t>
+      </w:r>
+      <w:proofErr w:type="gramStart"/>
+      <w:r>
+        <w:t>purus</w:t>
+      </w:r>
+      <w:proofErr w:type="gramEnd"/>
+      <w:r>
+        <w:t xml:space="preserve"> luctus tortor. Augue sodales consequat dictum viverra scelerisque odio bibendum </w:t>
+      </w:r>
+      <w:proofErr w:type="gramStart"/>
+      <w:r>
+        <w:t>non</w:t>
+      </w:r>
+      <w:proofErr w:type="gramEnd"/>
+      <w:r>
+        <w:t xml:space="preserve">. Ad penatibus vel suscipit pharetra sed facilisi. Habitant himenaeos netus lacus conubia aliquam. Pretium commodo ullamcorper neque cursus </w:t>
+      </w:r>
+      <w:proofErr w:type="gramStart"/>
+      <w:r>
+        <w:t>nec</w:t>
+      </w:r>
+      <w:proofErr w:type="gramEnd"/>
+      <w:r>
+        <w:t>.</w:t>
+      </w:r>
+    </w:p>
+    <w:bookmarkEnd w:id="0"/>
+    <w:p/>
     <w:sectPr>
       <w:pgSz w:w="12240" w:h="15840"/>
       <w:pgMar w:top="1440" w:right="1440" w:bottom="1440" w:left="1440" w:header="708" w:footer="708" w:gutter="0"/>

</xml_diff>